<commit_message>
Adicionando a daily 30/09, atualização no arquivo de entregaveisSprint2 e documentação
</commit_message>
<xml_diff>
--- a/documentacao/orchis_sistem_documentacao 1.docx
+++ b/documentacao/orchis_sistem_documentacao 1.docx
@@ -3572,7 +3572,37 @@
         <w:rPr>
           <w:lang w:val="pt-BR"/>
         </w:rPr>
-        <w:t xml:space="preserve">O software ajudará a traduzir em gráficos as condições adequadas para o plantio e cultivo das orquídeas, fornecendo informações fundamentais para potencializar </w:t>
+        <w:t>O software</w:t>
+      </w:r>
+      <w:r>
+        <w:rPr>
+          <w:lang w:val="pt-BR"/>
+        </w:rPr>
+        <w:t xml:space="preserve"> através de seus</w:t>
+      </w:r>
+      <w:r>
+        <w:rPr>
+          <w:lang w:val="pt-BR"/>
+        </w:rPr>
+        <w:t xml:space="preserve"> gráficos </w:t>
+      </w:r>
+      <w:r>
+        <w:rPr>
+          <w:lang w:val="pt-BR"/>
+        </w:rPr>
+        <w:t xml:space="preserve">e alertas referente </w:t>
+      </w:r>
+      <w:r>
+        <w:rPr>
+          <w:lang w:val="pt-BR"/>
+        </w:rPr>
+        <w:t>à</w:t>
+      </w:r>
+      <w:r>
+        <w:rPr>
+          <w:lang w:val="pt-BR"/>
+        </w:rPr>
+        <w:t xml:space="preserve">s condições adequadas para o plantio e cultivo das orquídeas, fornece informações fundamentais para potencializar </w:t>
       </w:r>
       <w:r>
         <w:rPr>
@@ -3596,7 +3626,7 @@
         <w:rPr>
           <w:lang w:val="pt-BR"/>
         </w:rPr>
-        <w:t xml:space="preserve">diminuir </w:t>
+        <w:t xml:space="preserve">reduzir </w:t>
       </w:r>
       <w:r>
         <w:rPr>
@@ -4129,14 +4159,77 @@
         <w:rPr>
           <w:lang w:val="pt-BR"/>
         </w:rPr>
-        <w:t xml:space="preserve">Estufa com controle de temperatura e luminosidade e em boas condições </w:t>
+        <w:t>Estufa com controle de temperatura</w:t>
+      </w:r>
+      <w:r>
+        <w:rPr>
+          <w:lang w:val="pt-BR"/>
+        </w:rPr>
+        <w:t xml:space="preserve"> </w:t>
+      </w:r>
+      <w:r>
+        <w:rPr>
+          <w:color w:val="FF0000"/>
+          <w:lang w:val="pt-BR"/>
+        </w:rPr>
+        <w:t xml:space="preserve">entre </w:t>
+      </w:r>
+      <w:proofErr w:type="gramStart"/>
+      <w:r>
+        <w:rPr>
+          <w:color w:val="FF0000"/>
+          <w:lang w:val="pt-BR"/>
+        </w:rPr>
+        <w:t xml:space="preserve">x </w:t>
+      </w:r>
+      <w:r>
+        <w:rPr>
+          <w:color w:val="FF0000"/>
+          <w:lang w:val="pt-BR"/>
+        </w:rPr>
+        <w:t xml:space="preserve"> e</w:t>
+      </w:r>
+      <w:proofErr w:type="gramEnd"/>
+      <w:r>
+        <w:rPr>
+          <w:color w:val="FF0000"/>
+          <w:lang w:val="pt-BR"/>
+        </w:rPr>
+        <w:t xml:space="preserve"> </w:t>
+      </w:r>
+      <w:r>
+        <w:rPr>
+          <w:color w:val="FF0000"/>
+          <w:lang w:val="pt-BR"/>
+        </w:rPr>
+        <w:t xml:space="preserve"> x </w:t>
+      </w:r>
+      <w:r>
+        <w:rPr>
+          <w:color w:val="FF0000"/>
+          <w:lang w:val="pt-BR"/>
+        </w:rPr>
+        <w:t xml:space="preserve">luminosidade </w:t>
+      </w:r>
+      <w:r>
+        <w:rPr>
+          <w:color w:val="FF0000"/>
+          <w:lang w:val="pt-BR"/>
+        </w:rPr>
+        <w:t>de x e x</w:t>
+      </w:r>
+      <w:r>
+        <w:rPr>
+          <w:lang w:val="pt-BR"/>
+        </w:rPr>
+        <w:t xml:space="preserve">, </w:t>
       </w:r>
       <w:r>
         <w:rPr>
           <w:lang w:val="pt-BR"/>
         </w:rPr>
         <w:lastRenderedPageBreak/>
-        <w:t xml:space="preserve">conservação, com isolamento total do ambiente, ou isolamento controlável. </w:t>
+        <w:t xml:space="preserve">com isolamento total do ambiente, ou isolamento controlável. </w:t>
       </w:r>
     </w:p>
     <w:p>
@@ -4186,7 +4279,38 @@
         </w:numPr>
       </w:pPr>
       <w:r>
-        <w:t xml:space="preserve">O projeto foi desenvolvido com foco apenas no cultivo de orquídeas, sendo, não necessariamente, funcional para outras variedades de cultivo. </w:t>
+        <w:t xml:space="preserve">O projeto foi desenvolvido com foco apenas no cultivo de </w:t>
+      </w:r>
+      <w:r>
+        <w:t>orquídeas</w:t>
+      </w:r>
+      <w:r>
+        <w:t xml:space="preserve">, mais precisamente a espécie </w:t>
+      </w:r>
+      <w:proofErr w:type="spellStart"/>
+      <w:r>
+        <w:rPr>
+          <w:lang w:val="pt-BR"/>
+        </w:rPr>
+        <w:t>Epidendrum</w:t>
+      </w:r>
+      <w:proofErr w:type="spellEnd"/>
+      <w:r>
+        <w:rPr>
+          <w:lang w:val="pt-BR"/>
+        </w:rPr>
+        <w:t xml:space="preserve"> </w:t>
+      </w:r>
+      <w:proofErr w:type="spellStart"/>
+      <w:r>
+        <w:rPr>
+          <w:lang w:val="pt-BR"/>
+        </w:rPr>
+        <w:t>denticulatum</w:t>
+      </w:r>
+      <w:proofErr w:type="spellEnd"/>
+      <w:r>
+        <w:t xml:space="preserve">, sendo, não necessariamente, funcional para outras variedades de cultivo. </w:t>
       </w:r>
     </w:p>
     <w:p>
@@ -10110,7 +10234,7 @@
           <w:lang w:val="pt-BR"/>
         </w:rPr>
         <w:drawing>
-          <wp:inline distT="0" distB="0" distL="0" distR="0" wp14:anchorId="61022E88" wp14:editId="0F952E77">
+          <wp:inline distT="0" distB="0" distL="0" distR="0" wp14:anchorId="61022E88" wp14:editId="6766A2E1">
             <wp:extent cx="5388610" cy="787338"/>
             <wp:effectExtent l="0" t="0" r="2540" b="0"/>
             <wp:docPr id="1442692651" name="Imagem 12" descr="Tabela&#10;&#10;Descrição gerada automaticamente"/>
@@ -10766,17 +10890,7 @@
         <w:sz w:val="28"/>
         <w:szCs w:val="28"/>
       </w:rPr>
-      <w:t xml:space="preserve">SÃO </w:t>
-    </w:r>
-    <w:r>
-      <w:rPr>
-        <w:rFonts w:ascii="Aptos" w:hAnsi="Aptos" w:cs="Aparajita"/>
-        <w:b/>
-        <w:bCs/>
-        <w:sz w:val="28"/>
-        <w:szCs w:val="28"/>
-      </w:rPr>
-      <w:t>PAULO TECH SCHOOL</w:t>
+      <w:t>SÃO PAULO TECH SCHOOL</w:t>
     </w:r>
   </w:p>
   <w:p>

</xml_diff>

<commit_message>
Adicionando a daily de 01/10
</commit_message>
<xml_diff>
--- a/documentacao/orchis_sistem_documentacao 1.docx
+++ b/documentacao/orchis_sistem_documentacao 1.docx
@@ -4169,67 +4169,47 @@
       </w:r>
       <w:r>
         <w:rPr>
+          <w:lang w:val="pt-BR"/>
+        </w:rPr>
+        <w:t>entre 18 e 25 graus centígrados</w:t>
+      </w:r>
+      <w:r>
+        <w:rPr>
           <w:color w:val="FF0000"/>
           <w:lang w:val="pt-BR"/>
         </w:rPr>
+        <w:t xml:space="preserve"> </w:t>
+      </w:r>
+      <w:r>
+        <w:rPr>
+          <w:lang w:val="pt-BR"/>
+        </w:rPr>
+        <w:t xml:space="preserve">e </w:t>
+      </w:r>
+      <w:r>
+        <w:rPr>
+          <w:lang w:val="pt-BR"/>
+        </w:rPr>
+        <w:lastRenderedPageBreak/>
+        <w:t xml:space="preserve">luminosidade </w:t>
+      </w:r>
+      <w:r>
+        <w:rPr>
+          <w:lang w:val="pt-BR"/>
+        </w:rPr>
         <w:t xml:space="preserve">entre </w:t>
       </w:r>
-      <w:proofErr w:type="gramStart"/>
-      <w:r>
-        <w:rPr>
-          <w:color w:val="FF0000"/>
-          <w:lang w:val="pt-BR"/>
-        </w:rPr>
-        <w:t xml:space="preserve">x </w:t>
-      </w:r>
-      <w:r>
-        <w:rPr>
-          <w:color w:val="FF0000"/>
-          <w:lang w:val="pt-BR"/>
-        </w:rPr>
-        <w:t xml:space="preserve"> e</w:t>
-      </w:r>
-      <w:proofErr w:type="gramEnd"/>
-      <w:r>
-        <w:rPr>
-          <w:color w:val="FF0000"/>
-          <w:lang w:val="pt-BR"/>
-        </w:rPr>
-        <w:t xml:space="preserve"> </w:t>
-      </w:r>
-      <w:r>
-        <w:rPr>
-          <w:color w:val="FF0000"/>
-          <w:lang w:val="pt-BR"/>
-        </w:rPr>
-        <w:t xml:space="preserve"> x </w:t>
-      </w:r>
-      <w:r>
-        <w:rPr>
-          <w:color w:val="FF0000"/>
-          <w:lang w:val="pt-BR"/>
-        </w:rPr>
-        <w:t xml:space="preserve">luminosidade </w:t>
-      </w:r>
-      <w:r>
-        <w:rPr>
-          <w:color w:val="FF0000"/>
-          <w:lang w:val="pt-BR"/>
-        </w:rPr>
-        <w:t>de x e x</w:t>
-      </w:r>
-      <w:r>
-        <w:rPr>
-          <w:lang w:val="pt-BR"/>
-        </w:rPr>
-        <w:t xml:space="preserve">, </w:t>
-      </w:r>
-      <w:r>
-        <w:rPr>
-          <w:lang w:val="pt-BR"/>
-        </w:rPr>
-        <w:lastRenderedPageBreak/>
-        <w:t xml:space="preserve">com isolamento total do ambiente, ou isolamento controlável. </w:t>
+      <w:r>
+        <w:rPr>
+          <w:lang w:val="pt-BR"/>
+        </w:rPr>
+        <w:t>50 e 70</w:t>
+      </w:r>
+      <w:r>
+        <w:rPr>
+          <w:lang w:val="pt-BR"/>
+        </w:rPr>
+        <w:t xml:space="preserve">, com isolamento total do ambiente, ou isolamento controlável. </w:t>
       </w:r>
     </w:p>
     <w:p>
@@ -5797,6 +5777,7 @@
                 <w:szCs w:val="24"/>
                 <w:lang w:val="pt-BR" w:eastAsia="pt-BR"/>
               </w:rPr>
+              <w:lastRenderedPageBreak/>
               <w:t>Equipe envolvida</w:t>
             </w:r>
           </w:p>
@@ -5857,7 +5838,6 @@
                 <w:szCs w:val="24"/>
                 <w:lang w:val="pt-BR" w:eastAsia="pt-BR"/>
               </w:rPr>
-              <w:lastRenderedPageBreak/>
               <w:t>Sustentação</w:t>
             </w:r>
           </w:p>
@@ -8374,6 +8354,7 @@
                 <w:szCs w:val="24"/>
                 <w:lang w:val="pt-BR" w:eastAsia="pt-BR"/>
               </w:rPr>
+              <w:lastRenderedPageBreak/>
               <w:t>Instalação e configuração do Arduino</w:t>
             </w:r>
           </w:p>
@@ -8398,7 +8379,6 @@
                 <w:szCs w:val="24"/>
                 <w:lang w:val="pt-BR" w:eastAsia="pt-BR"/>
               </w:rPr>
-              <w:lastRenderedPageBreak/>
               <w:t xml:space="preserve">- </w:t>
             </w:r>
             <w:r>
@@ -9560,6 +9540,7 @@
         <w:rPr>
           <w:lang w:val="pt-BR"/>
         </w:rPr>
+        <w:lastRenderedPageBreak/>
         <w:t>Linguagem de marcação</w:t>
       </w:r>
       <w:r>
@@ -9590,7 +9571,6 @@
         <w:rPr>
           <w:lang w:val="pt-BR"/>
         </w:rPr>
-        <w:lastRenderedPageBreak/>
         <w:t xml:space="preserve">Linguagem de </w:t>
       </w:r>
       <w:r>
@@ -10234,7 +10214,7 @@
           <w:lang w:val="pt-BR"/>
         </w:rPr>
         <w:drawing>
-          <wp:inline distT="0" distB="0" distL="0" distR="0" wp14:anchorId="61022E88" wp14:editId="6766A2E1">
+          <wp:inline distT="0" distB="0" distL="0" distR="0" wp14:anchorId="61022E88" wp14:editId="5C0537CF">
             <wp:extent cx="5388610" cy="787338"/>
             <wp:effectExtent l="0" t="0" r="2540" b="0"/>
             <wp:docPr id="1442692651" name="Imagem 12" descr="Tabela&#10;&#10;Descrição gerada automaticamente"/>
@@ -10890,7 +10870,17 @@
         <w:sz w:val="28"/>
         <w:szCs w:val="28"/>
       </w:rPr>
-      <w:t>SÃO PAULO TECH SCHOOL</w:t>
+      <w:t xml:space="preserve">SÃO </w:t>
+    </w:r>
+    <w:r>
+      <w:rPr>
+        <w:rFonts w:ascii="Aptos" w:hAnsi="Aptos" w:cs="Aparajita"/>
+        <w:b/>
+        <w:bCs/>
+        <w:sz w:val="28"/>
+        <w:szCs w:val="28"/>
+      </w:rPr>
+      <w:t>PAULO TECH SCHOOL</w:t>
     </w:r>
   </w:p>
   <w:p>
@@ -16406,30 +16396,6 @@
 </file>
 
 <file path=customXml/item1.xml><?xml version="1.0" encoding="utf-8"?>
-<b:Sources xmlns:b="http://schemas.openxmlformats.org/officeDocument/2006/bibliography" xmlns="http://schemas.openxmlformats.org/officeDocument/2006/bibliography" SelectedStyle="\APASixthEditionOfficeOnline.xsl" StyleName="APA" Version="6"/>
-</file>
-
-<file path=customXml/item2.xml><?xml version="1.0" encoding="utf-8"?>
-<?mso-contentType ?>
-<FormTemplates xmlns="http://schemas.microsoft.com/sharepoint/v3/contenttype/forms">
-  <Display>DocumentLibraryForm</Display>
-  <Edit>DocumentLibraryForm</Edit>
-  <New>DocumentLibraryForm</New>
-</FormTemplates>
-</file>
-
-<file path=customXml/item3.xml><?xml version="1.0" encoding="utf-8"?>
-<p:properties xmlns:p="http://schemas.microsoft.com/office/2006/metadata/properties" xmlns:xsi="http://www.w3.org/2001/XMLSchema-instance" xmlns:pc="http://schemas.microsoft.com/office/infopath/2007/PartnerControls">
-  <documentManagement>
-    <TaxCatchAll xmlns="676377cb-d3da-425c-8a84-7be589ff98a5" xsi:nil="true"/>
-    <lcf76f155ced4ddcb4097134ff3c332f xmlns="d6210112-b845-4aab-af77-b97ba142c986">
-      <Terms xmlns="http://schemas.microsoft.com/office/infopath/2007/PartnerControls"/>
-    </lcf76f155ced4ddcb4097134ff3c332f>
-  </documentManagement>
-</p:properties>
-</file>
-
-<file path=customXml/item4.xml><?xml version="1.0" encoding="utf-8"?>
 <ct:contentTypeSchema xmlns:ct="http://schemas.microsoft.com/office/2006/metadata/contentType" xmlns:ma="http://schemas.microsoft.com/office/2006/metadata/properties/metaAttributes" ct:_="" ma:_="" ma:contentTypeName="Documento" ma:contentTypeID="0x01010018F9F967C0049649A0CA37728E5CED85" ma:contentTypeVersion="14" ma:contentTypeDescription="Crie um novo documento." ma:contentTypeScope="" ma:versionID="9171cd72359a4ced55d5d57e835de11f">
   <xsd:schema xmlns:xsd="http://www.w3.org/2001/XMLSchema" xmlns:xs="http://www.w3.org/2001/XMLSchema" xmlns:p="http://schemas.microsoft.com/office/2006/metadata/properties" xmlns:ns2="d6210112-b845-4aab-af77-b97ba142c986" xmlns:ns3="676377cb-d3da-425c-8a84-7be589ff98a5" targetNamespace="http://schemas.microsoft.com/office/2006/metadata/properties" ma:root="true" ma:fieldsID="5ddf8677c3032cd4dbfb172a49b72be6" ns2:_="" ns3:_="">
     <xsd:import namespace="d6210112-b845-4aab-af77-b97ba142c986"/>
@@ -16658,34 +16624,31 @@
 </ct:contentTypeSchema>
 </file>
 
-<file path=customXml/itemProps1.xml><?xml version="1.0" encoding="utf-8"?>
-<ds:datastoreItem xmlns:ds="http://schemas.openxmlformats.org/officeDocument/2006/customXml" ds:itemID="{998E0C68-CD0E-4CA6-8DA9-231B06A8D35B}">
-  <ds:schemaRefs>
-    <ds:schemaRef ds:uri="http://schemas.openxmlformats.org/officeDocument/2006/bibliography"/>
-  </ds:schemaRefs>
-</ds:datastoreItem>
+<file path=customXml/item2.xml><?xml version="1.0" encoding="utf-8"?>
+<b:Sources xmlns:b="http://schemas.openxmlformats.org/officeDocument/2006/bibliography" xmlns="http://schemas.openxmlformats.org/officeDocument/2006/bibliography" SelectedStyle="\APASixthEditionOfficeOnline.xsl" StyleName="APA" Version="6"/>
 </file>
 
-<file path=customXml/itemProps2.xml><?xml version="1.0" encoding="utf-8"?>
-<ds:datastoreItem xmlns:ds="http://schemas.openxmlformats.org/officeDocument/2006/customXml" ds:itemID="{150938DA-8BD6-4F40-B544-0AF359D1078D}">
-  <ds:schemaRefs>
-    <ds:schemaRef ds:uri="http://schemas.microsoft.com/sharepoint/v3/contenttype/forms"/>
-  </ds:schemaRefs>
-</ds:datastoreItem>
+<file path=customXml/item3.xml><?xml version="1.0" encoding="utf-8"?>
+<?mso-contentType ?>
+<FormTemplates xmlns="http://schemas.microsoft.com/sharepoint/v3/contenttype/forms">
+  <Display>DocumentLibraryForm</Display>
+  <Edit>DocumentLibraryForm</Edit>
+  <New>DocumentLibraryForm</New>
+</FormTemplates>
 </file>
 
-<file path=customXml/itemProps3.xml><?xml version="1.0" encoding="utf-8"?>
-<ds:datastoreItem xmlns:ds="http://schemas.openxmlformats.org/officeDocument/2006/customXml" ds:itemID="{4BDA3946-55A6-4278-BB81-4384D6F4971A}">
-  <ds:schemaRefs>
-    <ds:schemaRef ds:uri="http://schemas.microsoft.com/office/2006/metadata/properties"/>
-    <ds:schemaRef ds:uri="http://schemas.microsoft.com/office/infopath/2007/PartnerControls"/>
-    <ds:schemaRef ds:uri="676377cb-d3da-425c-8a84-7be589ff98a5"/>
-    <ds:schemaRef ds:uri="d6210112-b845-4aab-af77-b97ba142c986"/>
-  </ds:schemaRefs>
-</ds:datastoreItem>
+<file path=customXml/item4.xml><?xml version="1.0" encoding="utf-8"?>
+<p:properties xmlns:p="http://schemas.microsoft.com/office/2006/metadata/properties" xmlns:xsi="http://www.w3.org/2001/XMLSchema-instance" xmlns:pc="http://schemas.microsoft.com/office/infopath/2007/PartnerControls">
+  <documentManagement>
+    <TaxCatchAll xmlns="676377cb-d3da-425c-8a84-7be589ff98a5" xsi:nil="true"/>
+    <lcf76f155ced4ddcb4097134ff3c332f xmlns="d6210112-b845-4aab-af77-b97ba142c986">
+      <Terms xmlns="http://schemas.microsoft.com/office/infopath/2007/PartnerControls"/>
+    </lcf76f155ced4ddcb4097134ff3c332f>
+  </documentManagement>
+</p:properties>
 </file>
 
-<file path=customXml/itemProps4.xml><?xml version="1.0" encoding="utf-8"?>
+<file path=customXml/itemProps1.xml><?xml version="1.0" encoding="utf-8"?>
 <ds:datastoreItem xmlns:ds="http://schemas.openxmlformats.org/officeDocument/2006/customXml" ds:itemID="{D27FC846-F6CE-4717-83C3-6156892DFF94}">
   <ds:schemaRefs>
     <ds:schemaRef ds:uri="http://schemas.microsoft.com/office/2006/metadata/contentType"/>
@@ -16702,4 +16665,31 @@
     <ds:schemaRef ds:uri="http://schemas.microsoft.com/internal/obd"/>
   </ds:schemaRefs>
 </ds:datastoreItem>
+</file>
+
+<file path=customXml/itemProps2.xml><?xml version="1.0" encoding="utf-8"?>
+<ds:datastoreItem xmlns:ds="http://schemas.openxmlformats.org/officeDocument/2006/customXml" ds:itemID="{998E0C68-CD0E-4CA6-8DA9-231B06A8D35B}">
+  <ds:schemaRefs>
+    <ds:schemaRef ds:uri="http://schemas.openxmlformats.org/officeDocument/2006/bibliography"/>
+  </ds:schemaRefs>
+</ds:datastoreItem>
+</file>
+
+<file path=customXml/itemProps3.xml><?xml version="1.0" encoding="utf-8"?>
+<ds:datastoreItem xmlns:ds="http://schemas.openxmlformats.org/officeDocument/2006/customXml" ds:itemID="{150938DA-8BD6-4F40-B544-0AF359D1078D}">
+  <ds:schemaRefs>
+    <ds:schemaRef ds:uri="http://schemas.microsoft.com/sharepoint/v3/contenttype/forms"/>
+  </ds:schemaRefs>
+</ds:datastoreItem>
+</file>
+
+<file path=customXml/itemProps4.xml><?xml version="1.0" encoding="utf-8"?>
+<ds:datastoreItem xmlns:ds="http://schemas.openxmlformats.org/officeDocument/2006/customXml" ds:itemID="{4BDA3946-55A6-4278-BB81-4384D6F4971A}">
+  <ds:schemaRefs>
+    <ds:schemaRef ds:uri="http://schemas.microsoft.com/office/2006/metadata/properties"/>
+    <ds:schemaRef ds:uri="http://schemas.microsoft.com/office/infopath/2007/PartnerControls"/>
+    <ds:schemaRef ds:uri="676377cb-d3da-425c-8a84-7be589ff98a5"/>
+    <ds:schemaRef ds:uri="d6210112-b845-4aab-af77-b97ba142c986"/>
+  </ds:schemaRefs>
+</ds:datastoreItem>
 </file>
</xml_diff>